<commit_message>
Add final (?) docs
</commit_message>
<xml_diff>
--- a/doc/Individual Project Submission - Timothy David Crone.docx
+++ b/doc/Individual Project Submission - Timothy David Crone.docx
@@ -1480,27 +1480,27 @@
           <w:szCs w:val="18"/>
           <w:shd w:val="clear" w:color="auto" w:fill="FFFFFF"/>
         </w:rPr>
-        <w:t>a89a83ba2d4188d6e9a9109ae4ee6c8404a90bb5</w:t>
+        <w:t>2cdb98ecf469c3f257b6fbf0286caaa6738addeb</w:t>
       </w:r>
     </w:p>
     <w:p>
       <w:pPr>
         <w:pStyle w:val="Heading1"/>
       </w:pPr>
-      <w:bookmarkStart w:id="2" w:name="_Hlk49376792"/>
-      <w:bookmarkStart w:id="3" w:name="_Toc57192591"/>
+      <w:bookmarkStart w:id="2" w:name="_Toc57192591"/>
+      <w:bookmarkStart w:id="3" w:name="_Hlk49376792"/>
       <w:r>
         <w:lastRenderedPageBreak/>
         <w:t>Overview</w:t>
       </w:r>
-      <w:bookmarkEnd w:id="3"/>
+      <w:bookmarkEnd w:id="2"/>
     </w:p>
     <w:p>
       <w:pPr>
         <w:pStyle w:val="Heading2"/>
       </w:pPr>
       <w:bookmarkStart w:id="4" w:name="_Toc57192592"/>
-      <w:bookmarkEnd w:id="2"/>
+      <w:bookmarkEnd w:id="3"/>
       <w:r>
         <w:t>Problem</w:t>
       </w:r>
@@ -8360,8 +8360,6 @@
       <w:headerReference w:type="default" r:id="rId25"/>
       <w:footerReference w:type="even" r:id="rId26"/>
       <w:footerReference w:type="default" r:id="rId27"/>
-      <w:headerReference w:type="first" r:id="rId28"/>
-      <w:footerReference w:type="first" r:id="rId29"/>
       <w:pgSz w:w="12240" w:h="15840"/>
       <w:pgMar w:top="1440" w:right="2160" w:bottom="2160" w:left="2160" w:header="720" w:footer="1498" w:gutter="0"/>
       <w:cols w:space="720"/>
@@ -8515,16 +8513,6 @@
 </w:ftr>
 </file>
 
-<file path=word/footer3.xml><?xml version="1.0" encoding="utf-8"?>
-<w:ftr xmlns:wpc="http://schemas.microsoft.com/office/word/2010/wordprocessingCanvas" xmlns:cx="http://schemas.microsoft.com/office/drawing/2014/chartex" xmlns:cx1="http://schemas.microsoft.com/office/drawing/2015/9/8/chartex" xmlns:cx2="http://schemas.microsoft.com/office/drawing/2015/10/21/chartex" xmlns:cx3="http://schemas.microsoft.com/office/drawing/2016/5/9/chartex" xmlns:cx4="http://schemas.microsoft.com/office/drawing/2016/5/10/chartex" xmlns:cx5="http://schemas.microsoft.com/office/drawing/2016/5/11/chartex" xmlns:cx6="http://schemas.microsoft.com/office/drawing/2016/5/12/chartex" xmlns:cx7="http://schemas.microsoft.com/office/drawing/2016/5/13/chartex" xmlns:cx8="http://schemas.microsoft.com/office/drawing/2016/5/14/chartex" xmlns:mc="http://schemas.openxmlformats.org/markup-compatibility/2006" xmlns:aink="http://schemas.microsoft.com/office/drawing/2016/ink" xmlns:am3d="http://schemas.microsoft.com/office/drawing/2017/model3d" xmlns:o="urn:schemas-microsoft-com:office:office" xmlns:r="http://schemas.openxmlformats.org/officeDocument/2006/relationships" xmlns:m="http://schemas.openxmlformats.org/officeDocument/2006/math" xmlns:v="urn:schemas-microsoft-com:vml" xmlns:wp14="http://schemas.microsoft.com/office/word/2010/wordprocessingDrawing" xmlns:wp="http://schemas.openxmlformats.org/drawingml/2006/wordprocessingDrawing" xmlns:w10="urn:schemas-microsoft-com:office:word" xmlns:w="http://schemas.openxmlformats.org/wordprocessingml/2006/main" xmlns:w14="http://schemas.microsoft.com/office/word/2010/wordml" xmlns:w15="http://schemas.microsoft.com/office/word/2012/wordml" xmlns:w16cex="http://schemas.microsoft.com/office/word/2018/wordml/cex" xmlns:w16cid="http://schemas.microsoft.com/office/word/2016/wordml/cid" xmlns:w16="http://schemas.microsoft.com/office/word/2018/wordml" xmlns:w16se="http://schemas.microsoft.com/office/word/2015/wordml/symex" xmlns:wpg="http://schemas.microsoft.com/office/word/2010/wordprocessingGroup" xmlns:wpi="http://schemas.microsoft.com/office/word/2010/wordprocessingInk" xmlns:wne="http://schemas.microsoft.com/office/word/2006/wordml" xmlns:wps="http://schemas.microsoft.com/office/word/2010/wordprocessingShape" mc:Ignorable="w14 w15 w16se w16cid w16 w16cex wp14">
-  <w:p>
-    <w:pPr>
-      <w:pStyle w:val="Footer"/>
-    </w:pPr>
-  </w:p>
-</w:ftr>
-</file>
-
 <file path=word/footnotes.xml><?xml version="1.0" encoding="utf-8"?>
 <w:footnotes xmlns:wpc="http://schemas.microsoft.com/office/word/2010/wordprocessingCanvas" xmlns:cx="http://schemas.microsoft.com/office/drawing/2014/chartex" xmlns:cx1="http://schemas.microsoft.com/office/drawing/2015/9/8/chartex" xmlns:cx2="http://schemas.microsoft.com/office/drawing/2015/10/21/chartex" xmlns:cx3="http://schemas.microsoft.com/office/drawing/2016/5/9/chartex" xmlns:cx4="http://schemas.microsoft.com/office/drawing/2016/5/10/chartex" xmlns:cx5="http://schemas.microsoft.com/office/drawing/2016/5/11/chartex" xmlns:cx6="http://schemas.microsoft.com/office/drawing/2016/5/12/chartex" xmlns:cx7="http://schemas.microsoft.com/office/drawing/2016/5/13/chartex" xmlns:cx8="http://schemas.microsoft.com/office/drawing/2016/5/14/chartex" xmlns:mc="http://schemas.openxmlformats.org/markup-compatibility/2006" xmlns:aink="http://schemas.microsoft.com/office/drawing/2016/ink" xmlns:am3d="http://schemas.microsoft.com/office/drawing/2017/model3d" xmlns:o="urn:schemas-microsoft-com:office:office" xmlns:r="http://schemas.openxmlformats.org/officeDocument/2006/relationships" xmlns:m="http://schemas.openxmlformats.org/officeDocument/2006/math" xmlns:v="urn:schemas-microsoft-com:vml" xmlns:wp14="http://schemas.microsoft.com/office/word/2010/wordprocessingDrawing" xmlns:wp="http://schemas.openxmlformats.org/drawingml/2006/wordprocessingDrawing" xmlns:w10="urn:schemas-microsoft-com:office:word" xmlns:w="http://schemas.openxmlformats.org/wordprocessingml/2006/main" xmlns:w14="http://schemas.microsoft.com/office/word/2010/wordml" xmlns:w15="http://schemas.microsoft.com/office/word/2012/wordml" xmlns:w16cex="http://schemas.microsoft.com/office/word/2018/wordml/cex" xmlns:w16cid="http://schemas.microsoft.com/office/word/2016/wordml/cid" xmlns:w16="http://schemas.microsoft.com/office/word/2018/wordml" xmlns:w16se="http://schemas.microsoft.com/office/word/2015/wordml/symex" xmlns:wpg="http://schemas.microsoft.com/office/word/2010/wordprocessingGroup" xmlns:wpi="http://schemas.microsoft.com/office/word/2010/wordprocessingInk" xmlns:wne="http://schemas.microsoft.com/office/word/2006/wordml" xmlns:wps="http://schemas.microsoft.com/office/word/2010/wordprocessingShape" mc:Ignorable="w14 w15 w16se w16cid w16 w16cex wp14">
   <w:footnote w:type="separator" w:id="-1">
@@ -8628,16 +8616,6 @@
     <w:pPr>
       <w:pStyle w:val="Header"/>
       <w:ind w:right="360"/>
-    </w:pPr>
-  </w:p>
-</w:hdr>
-</file>
-
-<file path=word/header3.xml><?xml version="1.0" encoding="utf-8"?>
-<w:hdr xmlns:wpc="http://schemas.microsoft.com/office/word/2010/wordprocessingCanvas" xmlns:cx="http://schemas.microsoft.com/office/drawing/2014/chartex" xmlns:cx1="http://schemas.microsoft.com/office/drawing/2015/9/8/chartex" xmlns:cx2="http://schemas.microsoft.com/office/drawing/2015/10/21/chartex" xmlns:cx3="http://schemas.microsoft.com/office/drawing/2016/5/9/chartex" xmlns:cx4="http://schemas.microsoft.com/office/drawing/2016/5/10/chartex" xmlns:cx5="http://schemas.microsoft.com/office/drawing/2016/5/11/chartex" xmlns:cx6="http://schemas.microsoft.com/office/drawing/2016/5/12/chartex" xmlns:cx7="http://schemas.microsoft.com/office/drawing/2016/5/13/chartex" xmlns:cx8="http://schemas.microsoft.com/office/drawing/2016/5/14/chartex" xmlns:mc="http://schemas.openxmlformats.org/markup-compatibility/2006" xmlns:aink="http://schemas.microsoft.com/office/drawing/2016/ink" xmlns:am3d="http://schemas.microsoft.com/office/drawing/2017/model3d" xmlns:o="urn:schemas-microsoft-com:office:office" xmlns:r="http://schemas.openxmlformats.org/officeDocument/2006/relationships" xmlns:m="http://schemas.openxmlformats.org/officeDocument/2006/math" xmlns:v="urn:schemas-microsoft-com:vml" xmlns:wp14="http://schemas.microsoft.com/office/word/2010/wordprocessingDrawing" xmlns:wp="http://schemas.openxmlformats.org/drawingml/2006/wordprocessingDrawing" xmlns:w10="urn:schemas-microsoft-com:office:word" xmlns:w="http://schemas.openxmlformats.org/wordprocessingml/2006/main" xmlns:w14="http://schemas.microsoft.com/office/word/2010/wordml" xmlns:w15="http://schemas.microsoft.com/office/word/2012/wordml" xmlns:w16cex="http://schemas.microsoft.com/office/word/2018/wordml/cex" xmlns:w16cid="http://schemas.microsoft.com/office/word/2016/wordml/cid" xmlns:w16="http://schemas.microsoft.com/office/word/2018/wordml" xmlns:w16se="http://schemas.microsoft.com/office/word/2015/wordml/symex" xmlns:wpg="http://schemas.microsoft.com/office/word/2010/wordprocessingGroup" xmlns:wpi="http://schemas.microsoft.com/office/word/2010/wordprocessingInk" xmlns:wne="http://schemas.microsoft.com/office/word/2006/wordml" xmlns:wps="http://schemas.microsoft.com/office/word/2010/wordprocessingShape" mc:Ignorable="w14 w15 w16se w16cid w16 w16cex wp14">
-  <w:p>
-    <w:pPr>
-      <w:pStyle w:val="Header"/>
     </w:pPr>
   </w:p>
 </w:hdr>

</xml_diff>